<commit_message>
fix bugs in depthway office
</commit_message>
<xml_diff>
--- a/DCTS/templates/location_scenic.docx
+++ b/DCTS/templates/location_scenic.docx
@@ -66,7 +66,7 @@
                           <a:blip r:embed="rId7">
                             <a:extLst>
                               <a:ext uri="{28A0092B-C50C-407E-A947-70E740481C1C}">
-                                <a14:useLocalDpi xmlns="" xmlns:wpc="http://schemas.microsoft.com/office/word/2010/wordprocessingCanvas" xmlns:mc="http://schemas.openxmlformats.org/markup-compatibility/2006" xmlns:o="urn:schemas-microsoft-com:office:office" xmlns:v="urn:schemas-microsoft-com:vml" xmlns:wp14="http://schemas.microsoft.com/office/word/2010/wordprocessingDrawing" xmlns:w10="urn:schemas-microsoft-com:office:word" xmlns:w="http://schemas.openxmlformats.org/wordprocessingml/2006/main" xmlns:w14="http://schemas.microsoft.com/office/word/2010/wordml" xmlns:wpg="http://schemas.microsoft.com/office/word/2010/wordprocessingGroup" xmlns:wpi="http://schemas.microsoft.com/office/word/2010/wordprocessingInk" xmlns:wps="http://schemas.microsoft.com/office/word/2010/wordprocessingShape" xmlns:a14="http://schemas.microsoft.com/office/drawing/2010/main" val="0"/>
+                                <a14:useLocalDpi xmlns:a14="http://schemas.microsoft.com/office/drawing/2010/main" xmlns:wps="http://schemas.microsoft.com/office/word/2010/wordprocessingShape" xmlns:wpi="http://schemas.microsoft.com/office/word/2010/wordprocessingInk" xmlns:wpg="http://schemas.microsoft.com/office/word/2010/wordprocessingGroup" xmlns:w14="http://schemas.microsoft.com/office/word/2010/wordml" xmlns:w="http://schemas.openxmlformats.org/wordprocessingml/2006/main" xmlns:w10="urn:schemas-microsoft-com:office:word" xmlns:wp14="http://schemas.microsoft.com/office/word/2010/wordprocessingDrawing" xmlns:v="urn:schemas-microsoft-com:vml" xmlns:o="urn:schemas-microsoft-com:office:office" xmlns:mc="http://schemas.openxmlformats.org/markup-compatibility/2006" xmlns:wpc="http://schemas.microsoft.com/office/word/2010/wordprocessingCanvas" xmlns="" val="0"/>
                               </a:ext>
                             </a:extLst>
                           </a:blip>
@@ -154,7 +154,7 @@
                     <a:blip r:embed="rId8">
                       <a:extLst>
                         <a:ext uri="{28A0092B-C50C-407E-A947-70E740481C1C}">
-                          <a14:useLocalDpi xmlns="" xmlns:wpc="http://schemas.microsoft.com/office/word/2010/wordprocessingCanvas" xmlns:mc="http://schemas.openxmlformats.org/markup-compatibility/2006" xmlns:o="urn:schemas-microsoft-com:office:office" xmlns:v="urn:schemas-microsoft-com:vml" xmlns:wp14="http://schemas.microsoft.com/office/word/2010/wordprocessingDrawing" xmlns:w10="urn:schemas-microsoft-com:office:word" xmlns:w="http://schemas.openxmlformats.org/wordprocessingml/2006/main" xmlns:w14="http://schemas.microsoft.com/office/word/2010/wordml" xmlns:wpg="http://schemas.microsoft.com/office/word/2010/wordprocessingGroup" xmlns:wpi="http://schemas.microsoft.com/office/word/2010/wordprocessingInk" xmlns:wps="http://schemas.microsoft.com/office/word/2010/wordprocessingShape" xmlns:a14="http://schemas.microsoft.com/office/drawing/2010/main" val="0"/>
+                          <a14:useLocalDpi xmlns:a14="http://schemas.microsoft.com/office/drawing/2010/main" xmlns:wps="http://schemas.microsoft.com/office/word/2010/wordprocessingShape" xmlns:wpi="http://schemas.microsoft.com/office/word/2010/wordprocessingInk" xmlns:wpg="http://schemas.microsoft.com/office/word/2010/wordprocessingGroup" xmlns:w14="http://schemas.microsoft.com/office/word/2010/wordml" xmlns:w="http://schemas.openxmlformats.org/wordprocessingml/2006/main" xmlns:w10="urn:schemas-microsoft-com:office:word" xmlns:wp14="http://schemas.microsoft.com/office/word/2010/wordprocessingDrawing" xmlns:v="urn:schemas-microsoft-com:vml" xmlns:o="urn:schemas-microsoft-com:office:office" xmlns:mc="http://schemas.openxmlformats.org/markup-compatibility/2006" xmlns:wpc="http://schemas.microsoft.com/office/word/2010/wordprocessingCanvas" xmlns="" val="0"/>
                         </a:ext>
                       </a:extLst>
                     </a:blip>
@@ -402,7 +402,7 @@
                 <w:sz w:val="24"/>
                 <w:szCs w:val="24"/>
               </w:rPr>
-              <w:t>9点到日落前两小时。</w:t>
+              <w:t>%open_close_more%</w:t>
             </w:r>
           </w:p>
         </w:tc>
@@ -529,7 +529,7 @@
                   <a:blip r:embed="rId1">
                     <a:extLst>
                       <a:ext uri="{28A0092B-C50C-407E-A947-70E740481C1C}">
-                        <a14:useLocalDpi xmlns="" xmlns:wpc="http://schemas.microsoft.com/office/word/2010/wordprocessingCanvas" xmlns:mc="http://schemas.openxmlformats.org/markup-compatibility/2006" xmlns:o="urn:schemas-microsoft-com:office:office" xmlns:v="urn:schemas-microsoft-com:vml" xmlns:wp14="http://schemas.microsoft.com/office/word/2010/wordprocessingDrawing" xmlns:w10="urn:schemas-microsoft-com:office:word" xmlns:w="http://schemas.openxmlformats.org/wordprocessingml/2006/main" xmlns:w14="http://schemas.microsoft.com/office/word/2010/wordml" xmlns:wpg="http://schemas.microsoft.com/office/word/2010/wordprocessingGroup" xmlns:wpi="http://schemas.microsoft.com/office/word/2010/wordprocessingInk" xmlns:wps="http://schemas.microsoft.com/office/word/2010/wordprocessingShape" xmlns:a14="http://schemas.microsoft.com/office/drawing/2010/main" val="0"/>
+                        <a14:useLocalDpi xmlns:a14="http://schemas.microsoft.com/office/drawing/2010/main" xmlns:wps="http://schemas.microsoft.com/office/word/2010/wordprocessingShape" xmlns:wpi="http://schemas.microsoft.com/office/word/2010/wordprocessingInk" xmlns:wpg="http://schemas.microsoft.com/office/word/2010/wordprocessingGroup" xmlns:w14="http://schemas.microsoft.com/office/word/2010/wordml" xmlns:w="http://schemas.openxmlformats.org/wordprocessingml/2006/main" xmlns:w10="urn:schemas-microsoft-com:office:word" xmlns:wp14="http://schemas.microsoft.com/office/word/2010/wordprocessingDrawing" xmlns:v="urn:schemas-microsoft-com:vml" xmlns:o="urn:schemas-microsoft-com:office:office" xmlns:mc="http://schemas.openxmlformats.org/markup-compatibility/2006" xmlns:wpc="http://schemas.microsoft.com/office/word/2010/wordprocessingCanvas" xmlns="" val="0"/>
                       </a:ext>
                     </a:extLst>
                   </a:blip>
@@ -586,7 +586,7 @@
                   <a:blip r:embed="rId1">
                     <a:extLst>
                       <a:ext uri="{28A0092B-C50C-407E-A947-70E740481C1C}">
-                        <a14:useLocalDpi xmlns="" xmlns:wpc="http://schemas.microsoft.com/office/word/2010/wordprocessingCanvas" xmlns:mc="http://schemas.openxmlformats.org/markup-compatibility/2006" xmlns:o="urn:schemas-microsoft-com:office:office" xmlns:v="urn:schemas-microsoft-com:vml" xmlns:wp14="http://schemas.microsoft.com/office/word/2010/wordprocessingDrawing" xmlns:w10="urn:schemas-microsoft-com:office:word" xmlns:w="http://schemas.openxmlformats.org/wordprocessingml/2006/main" xmlns:w14="http://schemas.microsoft.com/office/word/2010/wordml" xmlns:wpg="http://schemas.microsoft.com/office/word/2010/wordprocessingGroup" xmlns:wpi="http://schemas.microsoft.com/office/word/2010/wordprocessingInk" xmlns:wps="http://schemas.microsoft.com/office/word/2010/wordprocessingShape" xmlns:a14="http://schemas.microsoft.com/office/drawing/2010/main" val="0"/>
+                        <a14:useLocalDpi xmlns:a14="http://schemas.microsoft.com/office/drawing/2010/main" xmlns:wps="http://schemas.microsoft.com/office/word/2010/wordprocessingShape" xmlns:wpi="http://schemas.microsoft.com/office/word/2010/wordprocessingInk" xmlns:wpg="http://schemas.microsoft.com/office/word/2010/wordprocessingGroup" xmlns:w14="http://schemas.microsoft.com/office/word/2010/wordml" xmlns:w="http://schemas.openxmlformats.org/wordprocessingml/2006/main" xmlns:w10="urn:schemas-microsoft-com:office:word" xmlns:wp14="http://schemas.microsoft.com/office/word/2010/wordprocessingDrawing" xmlns:v="urn:schemas-microsoft-com:vml" xmlns:o="urn:schemas-microsoft-com:office:office" xmlns:mc="http://schemas.openxmlformats.org/markup-compatibility/2006" xmlns:wpc="http://schemas.microsoft.com/office/word/2010/wordprocessingCanvas" xmlns="" val="0"/>
                       </a:ext>
                     </a:extLst>
                   </a:blip>
@@ -752,7 +752,7 @@
                   <a:blip r:embed="rId1">
                     <a:extLst>
                       <a:ext uri="{28A0092B-C50C-407E-A947-70E740481C1C}">
-                        <a14:useLocalDpi xmlns="" xmlns:wpc="http://schemas.microsoft.com/office/word/2010/wordprocessingCanvas" xmlns:mc="http://schemas.openxmlformats.org/markup-compatibility/2006" xmlns:o="urn:schemas-microsoft-com:office:office" xmlns:v="urn:schemas-microsoft-com:vml" xmlns:wp14="http://schemas.microsoft.com/office/word/2010/wordprocessingDrawing" xmlns:w10="urn:schemas-microsoft-com:office:word" xmlns:w="http://schemas.openxmlformats.org/wordprocessingml/2006/main" xmlns:w14="http://schemas.microsoft.com/office/word/2010/wordml" xmlns:wpg="http://schemas.microsoft.com/office/word/2010/wordprocessingGroup" xmlns:wpi="http://schemas.microsoft.com/office/word/2010/wordprocessingInk" xmlns:wps="http://schemas.microsoft.com/office/word/2010/wordprocessingShape" xmlns:a14="http://schemas.microsoft.com/office/drawing/2010/main" val="0"/>
+                        <a14:useLocalDpi xmlns:a14="http://schemas.microsoft.com/office/drawing/2010/main" xmlns:wps="http://schemas.microsoft.com/office/word/2010/wordprocessingShape" xmlns:wpi="http://schemas.microsoft.com/office/word/2010/wordprocessingInk" xmlns:wpg="http://schemas.microsoft.com/office/word/2010/wordprocessingGroup" xmlns:w14="http://schemas.microsoft.com/office/word/2010/wordml" xmlns:w="http://schemas.openxmlformats.org/wordprocessingml/2006/main" xmlns:w10="urn:schemas-microsoft-com:office:word" xmlns:wp14="http://schemas.microsoft.com/office/word/2010/wordprocessingDrawing" xmlns:v="urn:schemas-microsoft-com:vml" xmlns:o="urn:schemas-microsoft-com:office:office" xmlns:mc="http://schemas.openxmlformats.org/markup-compatibility/2006" xmlns:wpc="http://schemas.microsoft.com/office/word/2010/wordprocessingCanvas" xmlns="" val="0"/>
                       </a:ext>
                     </a:extLst>
                   </a:blip>
@@ -904,7 +904,7 @@
                   <a:blip r:embed="rId1">
                     <a:extLst>
                       <a:ext uri="{28A0092B-C50C-407E-A947-70E740481C1C}">
-                        <a14:useLocalDpi xmlns="" xmlns:wpc="http://schemas.microsoft.com/office/word/2010/wordprocessingCanvas" xmlns:mc="http://schemas.openxmlformats.org/markup-compatibility/2006" xmlns:o="urn:schemas-microsoft-com:office:office" xmlns:v="urn:schemas-microsoft-com:vml" xmlns:wp14="http://schemas.microsoft.com/office/word/2010/wordprocessingDrawing" xmlns:w10="urn:schemas-microsoft-com:office:word" xmlns:w="http://schemas.openxmlformats.org/wordprocessingml/2006/main" xmlns:w14="http://schemas.microsoft.com/office/word/2010/wordml" xmlns:wpg="http://schemas.microsoft.com/office/word/2010/wordprocessingGroup" xmlns:wpi="http://schemas.microsoft.com/office/word/2010/wordprocessingInk" xmlns:wps="http://schemas.microsoft.com/office/word/2010/wordprocessingShape" xmlns:a14="http://schemas.microsoft.com/office/drawing/2010/main" val="0"/>
+                        <a14:useLocalDpi xmlns:a14="http://schemas.microsoft.com/office/drawing/2010/main" xmlns:wps="http://schemas.microsoft.com/office/word/2010/wordprocessingShape" xmlns:wpi="http://schemas.microsoft.com/office/word/2010/wordprocessingInk" xmlns:wpg="http://schemas.microsoft.com/office/word/2010/wordprocessingGroup" xmlns:w14="http://schemas.microsoft.com/office/word/2010/wordml" xmlns:w="http://schemas.openxmlformats.org/wordprocessingml/2006/main" xmlns:w10="urn:schemas-microsoft-com:office:word" xmlns:wp14="http://schemas.microsoft.com/office/word/2010/wordprocessingDrawing" xmlns:v="urn:schemas-microsoft-com:vml" xmlns:o="urn:schemas-microsoft-com:office:office" xmlns:mc="http://schemas.openxmlformats.org/markup-compatibility/2006" xmlns:wpc="http://schemas.microsoft.com/office/word/2010/wordprocessingCanvas" xmlns="" val="0"/>
                       </a:ext>
                     </a:extLst>
                   </a:blip>

</xml_diff>